<commit_message>
subsitus: dpl: one more dopil
</commit_message>
<xml_diff>
--- a/sibsutis/2015/dpl/DPL.docx
+++ b/sibsutis/2015/dpl/DPL.docx
@@ -10982,6 +10982,9 @@
         </w:drawing>
       </w:r>
       <w:r>
+        <w:rPr>
+          <w:noProof/>
+        </w:rPr>
         <w:drawing>
           <wp:anchor distT="0" distB="0" distL="114300" distR="114300" simplePos="0" relativeHeight="251681280" behindDoc="0" locked="0" layoutInCell="1" allowOverlap="1">
             <wp:simplePos x="0" y="0"/>
@@ -11114,10 +11117,10 @@
           <wp:anchor distT="0" distB="0" distL="114300" distR="114300" simplePos="0" relativeHeight="251680256" behindDoc="0" locked="0" layoutInCell="1" allowOverlap="1">
             <wp:simplePos x="0" y="0"/>
             <wp:positionH relativeFrom="margin">
-              <wp:align>center</wp:align>
+              <wp:posOffset>820420</wp:posOffset>
             </wp:positionH>
             <wp:positionV relativeFrom="paragraph">
-              <wp:posOffset>4514215</wp:posOffset>
+              <wp:posOffset>3675380</wp:posOffset>
             </wp:positionV>
             <wp:extent cx="4439285" cy="4307205"/>
             <wp:effectExtent l="19050" t="0" r="0" b="0"/>
@@ -14832,7 +14835,85 @@
       </w:tr>
     </w:tbl>
     <w:p/>
-    <w:p/>
+    <w:p>
+      <w:r>
+        <w:rPr>
+          <w:noProof/>
+        </w:rPr>
+        <w:drawing>
+          <wp:anchor distT="0" distB="0" distL="114300" distR="114300" simplePos="0" relativeHeight="251683328" behindDoc="1" locked="0" layoutInCell="1" allowOverlap="1">
+            <wp:simplePos x="0" y="0"/>
+            <wp:positionH relativeFrom="margin">
+              <wp:posOffset>1148715</wp:posOffset>
+            </wp:positionH>
+            <wp:positionV relativeFrom="paragraph">
+              <wp:posOffset>3729355</wp:posOffset>
+            </wp:positionV>
+            <wp:extent cx="3272155" cy="3801110"/>
+            <wp:effectExtent l="0" t="0" r="0" b="0"/>
+            <wp:wrapTight wrapText="bothSides">
+              <wp:wrapPolygon edited="0">
+                <wp:start x="1006" y="0"/>
+                <wp:lineTo x="1132" y="8660"/>
+                <wp:lineTo x="0" y="10284"/>
+                <wp:lineTo x="0" y="14722"/>
+                <wp:lineTo x="503" y="15588"/>
+                <wp:lineTo x="1006" y="15588"/>
+                <wp:lineTo x="1006" y="21434"/>
+                <wp:lineTo x="20498" y="21434"/>
+                <wp:lineTo x="20498" y="15588"/>
+                <wp:lineTo x="21001" y="15588"/>
+                <wp:lineTo x="21504" y="14722"/>
+                <wp:lineTo x="21504" y="10392"/>
+                <wp:lineTo x="20875" y="9201"/>
+                <wp:lineTo x="20372" y="6928"/>
+                <wp:lineTo x="20372" y="0"/>
+                <wp:lineTo x="1006" y="0"/>
+              </wp:wrapPolygon>
+            </wp:wrapTight>
+            <wp:docPr id="6" name="Рисунок 4" descr="E:\tunel\sibsutis\2015\dpl\diploma_submission\media\server.png"/>
+            <wp:cNvGraphicFramePr>
+              <a:graphicFrameLocks xmlns:a="http://schemas.openxmlformats.org/drawingml/2006/main" noChangeAspect="1"/>
+            </wp:cNvGraphicFramePr>
+            <a:graphic xmlns:a="http://schemas.openxmlformats.org/drawingml/2006/main">
+              <a:graphicData uri="http://schemas.openxmlformats.org/drawingml/2006/picture">
+                <pic:pic xmlns:pic="http://schemas.openxmlformats.org/drawingml/2006/picture">
+                  <pic:nvPicPr>
+                    <pic:cNvPr id="0" name="Picture 4" descr="E:\tunel\sibsutis\2015\dpl\diploma_submission\media\server.png"/>
+                    <pic:cNvPicPr>
+                      <a:picLocks noChangeAspect="1" noChangeArrowheads="1"/>
+                    </pic:cNvPicPr>
+                  </pic:nvPicPr>
+                  <pic:blipFill>
+                    <a:blip r:embed="rId34"/>
+                    <a:srcRect/>
+                    <a:stretch>
+                      <a:fillRect/>
+                    </a:stretch>
+                  </pic:blipFill>
+                  <pic:spPr bwMode="auto">
+                    <a:xfrm>
+                      <a:off x="0" y="0"/>
+                      <a:ext cx="3272155" cy="3801110"/>
+                    </a:xfrm>
+                    <a:prstGeom prst="rect">
+                      <a:avLst/>
+                    </a:prstGeom>
+                    <a:noFill/>
+                    <a:ln w="9525">
+                      <a:noFill/>
+                      <a:miter lim="800000"/>
+                      <a:headEnd/>
+                      <a:tailEnd/>
+                    </a:ln>
+                  </pic:spPr>
+                </pic:pic>
+              </a:graphicData>
+            </a:graphic>
+          </wp:anchor>
+        </w:drawing>
+      </w:r>
+    </w:p>
     <w:p>
       <w:pPr>
         <w:pStyle w:val="10"/>
@@ -25560,9 +25641,9 @@
             <o:lock v:ext="edit" aspectratio="t"/>
           </v:shapetype>
           <v:shape id="_x0000_i1025" type="#_x0000_t75" style="width:57.7pt;height:19.05pt" o:ole="">
-            <v:imagedata r:id="rId34" o:title=""/>
+            <v:imagedata r:id="rId35" o:title=""/>
           </v:shape>
-          <o:OLEObject Type="Embed" ProgID="Equation.3" ShapeID="_x0000_i1025" DrawAspect="Content" ObjectID="_1494186199" r:id="rId35"/>
+          <o:OLEObject Type="Embed" ProgID="Equation.3" ShapeID="_x0000_i1025" DrawAspect="Content" ObjectID="_1494277379" r:id="rId36"/>
         </w:object>
       </w:r>
       <w:r>
@@ -25626,9 +25707,9 @@
         </w:rPr>
         <w:object w:dxaOrig="1219" w:dyaOrig="380">
           <v:shape id="_x0000_i1026" type="#_x0000_t75" style="width:60.7pt;height:19.05pt" o:ole="">
-            <v:imagedata r:id="rId36" o:title=""/>
+            <v:imagedata r:id="rId37" o:title=""/>
           </v:shape>
-          <o:OLEObject Type="Embed" ProgID="Equation.3" ShapeID="_x0000_i1026" DrawAspect="Content" ObjectID="_1494186200" r:id="rId37"/>
+          <o:OLEObject Type="Embed" ProgID="Equation.3" ShapeID="_x0000_i1026" DrawAspect="Content" ObjectID="_1494277380" r:id="rId38"/>
         </w:object>
       </w:r>
       <w:r>
@@ -26174,7 +26255,7 @@
                           </pic:cNvPicPr>
                         </pic:nvPicPr>
                         <pic:blipFill>
-                          <a:blip r:embed="rId38"/>
+                          <a:blip r:embed="rId39"/>
                           <a:srcRect/>
                           <a:stretch>
                             <a:fillRect/>
@@ -36481,7 +36562,7 @@
                           </pic:cNvPicPr>
                         </pic:nvPicPr>
                         <pic:blipFill>
-                          <a:blip r:embed="rId39"/>
+                          <a:blip r:embed="rId40"/>
                           <a:srcRect/>
                           <a:stretch>
                             <a:fillRect/>
@@ -36557,7 +36638,7 @@
                           </pic:cNvPicPr>
                         </pic:nvPicPr>
                         <pic:blipFill>
-                          <a:blip r:embed="rId40"/>
+                          <a:blip r:embed="rId41"/>
                           <a:srcRect/>
                           <a:stretch>
                             <a:fillRect/>
@@ -36636,7 +36717,7 @@
                           </pic:cNvPicPr>
                         </pic:nvPicPr>
                         <pic:blipFill>
-                          <a:blip r:embed="rId41"/>
+                          <a:blip r:embed="rId42"/>
                           <a:srcRect/>
                           <a:stretch>
                             <a:fillRect/>
@@ -36715,7 +36796,7 @@
                           </pic:cNvPicPr>
                         </pic:nvPicPr>
                         <pic:blipFill>
-                          <a:blip r:embed="rId42"/>
+                          <a:blip r:embed="rId43"/>
                           <a:srcRect/>
                           <a:stretch>
                             <a:fillRect/>
@@ -36791,7 +36872,7 @@
                           </pic:cNvPicPr>
                         </pic:nvPicPr>
                         <pic:blipFill>
-                          <a:blip r:embed="rId43"/>
+                          <a:blip r:embed="rId44"/>
                           <a:srcRect/>
                           <a:stretch>
                             <a:fillRect/>
@@ -36867,7 +36948,7 @@
                           </pic:cNvPicPr>
                         </pic:nvPicPr>
                         <pic:blipFill>
-                          <a:blip r:embed="rId44"/>
+                          <a:blip r:embed="rId45"/>
                           <a:srcRect/>
                           <a:stretch>
                             <a:fillRect/>
@@ -36923,8 +37004,8 @@
     </w:tbl>
     <w:p/>
     <w:sectPr>
-      <w:headerReference w:type="even" r:id="rId45"/>
-      <w:headerReference w:type="default" r:id="rId46"/>
+      <w:headerReference w:type="even" r:id="rId46"/>
+      <w:headerReference w:type="default" r:id="rId47"/>
       <w:pgSz w:w="11906" w:h="16838"/>
       <w:pgMar w:top="660" w:right="850" w:bottom="1276" w:left="1701" w:header="180" w:footer="211" w:gutter="0"/>
       <w:cols w:space="708"/>
@@ -37025,7 +37106,7 @@
                           <w:i/>
                           <w:noProof/>
                         </w:rPr>
-                        <w:t>57</w:t>
+                        <w:t>60</w:t>
                       </w:r>
                     </w:fldSimple>
                   </w:p>
@@ -37576,7 +37657,7 @@
                               <w:rPr>
                                 <w:noProof/>
                               </w:rPr>
-                              <w:t>57</w:t>
+                              <w:t>60</w:t>
                             </w:r>
                           </w:fldSimple>
                         </w:p>
@@ -38620,7 +38701,7 @@
                             <w:sz w:val="28"/>
                             <w:szCs w:val="28"/>
                           </w:rPr>
-                          <w:t>21</w:t>
+                          <w:t>24</w:t>
                         </w:r>
                         <w:r>
                           <w:rPr>
@@ -43896,6 +43977,7 @@
   <w:style w:type="character" w:default="1" w:styleId="a2">
     <w:name w:val="Default Paragraph Font"/>
     <w:uiPriority w:val="1"/>
+    <w:semiHidden/>
     <w:unhideWhenUsed/>
   </w:style>
   <w:style w:type="table" w:default="1" w:styleId="a3">

</xml_diff>